<commit_message>
Dodanie glovo oraz podsumowania
</commit_message>
<xml_diff>
--- a/Dokumentacja/DokumentacjaPandronka.docx
+++ b/Dokumentacja/DokumentacjaPandronka.docx
@@ -1,6 +1,6 @@
 
 <file path=word/document.xml><?xml version="1.0" encoding="utf-8"?>
-<w:document xmlns:wpc="http://schemas.microsoft.com/office/word/2010/wordprocessingCanvas" xmlns:cx="http://schemas.microsoft.com/office/drawing/2014/chartex" xmlns:cx1="http://schemas.microsoft.com/office/drawing/2015/9/8/chartex" xmlns:cx2="http://schemas.microsoft.com/office/drawing/2015/10/21/chartex" xmlns:cx3="http://schemas.microsoft.com/office/drawing/2016/5/9/chartex" xmlns:cx4="http://schemas.microsoft.com/office/drawing/2016/5/10/chartex" xmlns:cx5="http://schemas.microsoft.com/office/drawing/2016/5/11/chartex" xmlns:cx6="http://schemas.microsoft.com/office/drawing/2016/5/12/chartex" xmlns:cx7="http://schemas.microsoft.com/office/drawing/2016/5/13/chartex" xmlns:cx8="http://schemas.microsoft.com/office/drawing/2016/5/14/chartex" xmlns:mc="http://schemas.openxmlformats.org/markup-compatibility/2006" xmlns:aink="http://schemas.microsoft.com/office/drawing/2016/ink" xmlns:am3d="http://schemas.microsoft.com/office/drawing/2017/model3d" xmlns:o="urn:schemas-microsoft-com:office:office" xmlns:r="http://schemas.openxmlformats.org/officeDocument/2006/relationships" xmlns:m="http://schemas.openxmlformats.org/officeDocument/2006/math" xmlns:v="urn:schemas-microsoft-com:vml" xmlns:wp14="http://schemas.microsoft.com/office/word/2010/wordprocessingDrawing" xmlns:wp="http://schemas.openxmlformats.org/drawingml/2006/wordprocessingDrawing" xmlns:w10="urn:schemas-microsoft-com:office:word" xmlns:w="http://schemas.openxmlformats.org/wordprocessingml/2006/main" xmlns:w14="http://schemas.microsoft.com/office/word/2010/wordml" xmlns:w15="http://schemas.microsoft.com/office/word/2012/wordml" xmlns:w16cex="http://schemas.microsoft.com/office/word/2018/wordml/cex" xmlns:w16cid="http://schemas.microsoft.com/office/word/2016/wordml/cid" xmlns:w16="http://schemas.microsoft.com/office/word/2018/wordml" xmlns:w16se="http://schemas.microsoft.com/office/word/2015/wordml/symex" xmlns:wpg="http://schemas.microsoft.com/office/word/2010/wordprocessingGroup" xmlns:wpi="http://schemas.microsoft.com/office/word/2010/wordprocessingInk" xmlns:wne="http://schemas.microsoft.com/office/word/2006/wordml" xmlns:wps="http://schemas.microsoft.com/office/word/2010/wordprocessingShape" mc:Ignorable="w14 w15 w16se w16cid w16 w16cex wp14">
+<w:document xmlns:wpc="http://schemas.microsoft.com/office/word/2010/wordprocessingCanvas" xmlns:cx="http://schemas.microsoft.com/office/drawing/2014/chartex" xmlns:cx1="http://schemas.microsoft.com/office/drawing/2015/9/8/chartex" xmlns:mc="http://schemas.openxmlformats.org/markup-compatibility/2006" xmlns:o="urn:schemas-microsoft-com:office:office" xmlns:r="http://schemas.openxmlformats.org/officeDocument/2006/relationships" xmlns:m="http://schemas.openxmlformats.org/officeDocument/2006/math" xmlns:v="urn:schemas-microsoft-com:vml" xmlns:wp14="http://schemas.microsoft.com/office/word/2010/wordprocessingDrawing" xmlns:wp="http://schemas.openxmlformats.org/drawingml/2006/wordprocessingDrawing" xmlns:w10="urn:schemas-microsoft-com:office:word" xmlns:w="http://schemas.openxmlformats.org/wordprocessingml/2006/main" xmlns:w14="http://schemas.microsoft.com/office/word/2010/wordml" xmlns:w15="http://schemas.microsoft.com/office/word/2012/wordml" xmlns:w16se="http://schemas.microsoft.com/office/word/2015/wordml/symex" xmlns:wpg="http://schemas.microsoft.com/office/word/2010/wordprocessingGroup" xmlns:wpi="http://schemas.microsoft.com/office/word/2010/wordprocessingInk" xmlns:wne="http://schemas.microsoft.com/office/word/2006/wordml" xmlns:wps="http://schemas.microsoft.com/office/word/2010/wordprocessingShape" mc:Ignorable="w14 w15 w16se wp14">
   <w:body>
     <w:p>
       <w:pPr>
@@ -87,6 +87,9 @@
       <w:r>
         <w:t>Michał Baca</w:t>
       </w:r>
+      <w:r>
+        <w:t xml:space="preserve"> 8316</w:t>
+      </w:r>
     </w:p>
     <w:p>
       <w:pPr>
@@ -133,20 +136,21 @@
     </w:p>
     <w:sdt>
       <w:sdtPr>
+        <w:rPr>
+          <w:rFonts w:eastAsia="Times New Roman" w:cs="Times New Roman"/>
+          <w:b w:val="0"/>
+          <w:bCs w:val="0"/>
+          <w:sz w:val="24"/>
+          <w:szCs w:val="20"/>
+          <w:lang w:eastAsia="pl-PL"/>
+        </w:rPr>
         <w:id w:val="-180902846"/>
         <w:docPartObj>
           <w:docPartGallery w:val="Table of Contents"/>
           <w:docPartUnique/>
         </w:docPartObj>
       </w:sdtPr>
-      <w:sdtEndPr>
-        <w:rPr>
-          <w:rFonts w:eastAsia="Times New Roman" w:cs="Times New Roman"/>
-          <w:sz w:val="24"/>
-          <w:szCs w:val="20"/>
-          <w:lang w:eastAsia="pl-PL"/>
-        </w:rPr>
-      </w:sdtEndPr>
+      <w:sdtEndPr/>
       <w:sdtContent>
         <w:p>
           <w:pPr>
@@ -613,7 +617,6 @@
       <w:r>
         <w:rPr>
           <w:noProof/>
-          <w:lang w:eastAsia="ar-SA"/>
         </w:rPr>
         <w:drawing>
           <wp:anchor distT="0" distB="0" distL="114300" distR="114300" simplePos="0" relativeHeight="251658240" behindDoc="0" locked="0" layoutInCell="1" allowOverlap="1" wp14:anchorId="10EB7CFD" wp14:editId="700D211D">
@@ -747,30 +750,840 @@
       <w:pPr>
         <w:pStyle w:val="Nagwek2"/>
       </w:pPr>
-      <w:bookmarkStart w:id="2" w:name="_Toc52726841"/>
+      <w:proofErr w:type="spellStart"/>
       <w:r>
         <w:lastRenderedPageBreak/>
-        <w:t>Michał</w:t>
+        <w:t>Glovo</w:t>
+      </w:r>
+      <w:proofErr w:type="spellEnd"/>
+    </w:p>
+    <w:p>
+      <w:pPr>
+        <w:rPr>
+          <w:lang w:eastAsia="ar-SA"/>
+        </w:rPr>
+      </w:pPr>
+    </w:p>
+    <w:p>
+      <w:pPr>
+        <w:rPr>
+          <w:lang w:eastAsia="ar-SA"/>
+        </w:rPr>
+      </w:pPr>
+      <w:r>
+        <w:rPr>
+          <w:lang w:eastAsia="ar-SA"/>
+        </w:rPr>
+        <w:t xml:space="preserve">Aplikacja </w:t>
+      </w:r>
+      <w:proofErr w:type="spellStart"/>
+      <w:r>
+        <w:rPr>
+          <w:lang w:eastAsia="ar-SA"/>
+        </w:rPr>
+        <w:t>Glovo</w:t>
+      </w:r>
+      <w:proofErr w:type="spellEnd"/>
+      <w:r>
+        <w:rPr>
+          <w:lang w:eastAsia="ar-SA"/>
+        </w:rPr>
+        <w:t xml:space="preserve"> jest to system pozwalający na zlecenie zakupu i dostawy produktów. W swojej ofercie firma posiada przekąski, jedzenie, artykuły spożywcze, apteki oraz inne sklepy. Do zlecenia transakcji wymagane jest konto na portalu. </w:t>
+      </w:r>
+    </w:p>
+    <w:p>
+      <w:pPr>
+        <w:rPr>
+          <w:lang w:eastAsia="ar-SA"/>
+        </w:rPr>
+      </w:pPr>
+      <w:r>
+        <w:rPr>
+          <w:lang w:eastAsia="ar-SA"/>
+        </w:rPr>
+        <w:t xml:space="preserve">System znajduję się pod adresem glovoapp.com. System na początek analizuje naszą lokalizację. Następnie możemy wybrać kategorię, co chcemy zlecić lub przejść do proponowanych i rekomendowanych ofert. Program oferuje nam pobranie aplikacji mobilnej co pozwoli na śledzenie dostawy. </w:t>
+      </w:r>
+    </w:p>
+    <w:p>
+      <w:pPr>
+        <w:rPr>
+          <w:lang w:eastAsia="ar-SA"/>
+        </w:rPr>
+      </w:pPr>
+      <w:r>
+        <w:rPr>
+          <w:lang w:eastAsia="ar-SA"/>
+        </w:rPr>
+        <w:t>Strona internetowa przyjmuje jasne barwy, przeważa żółty kolor z elementami koloru białego oraz zielonego.  Aplikacja jest przejrzysta i</w:t>
+      </w:r>
+      <w:r>
+        <w:rPr>
+          <w:lang w:eastAsia="ar-SA"/>
+        </w:rPr>
+        <w:t xml:space="preserve"> responsywna</w:t>
+      </w:r>
+      <w:r>
+        <w:rPr>
+          <w:lang w:eastAsia="ar-SA"/>
+        </w:rPr>
+        <w:t xml:space="preserve">. </w:t>
+      </w:r>
+    </w:p>
+    <w:p>
+      <w:pPr>
+        <w:rPr>
+          <w:lang w:eastAsia="ar-SA"/>
+        </w:rPr>
+      </w:pPr>
+      <w:r>
+        <w:rPr>
+          <w:lang w:eastAsia="ar-SA"/>
+        </w:rPr>
+        <w:t>System posiada takie funkcjonalności jak wyszukiwarka, rejestracja i logow</w:t>
+      </w:r>
+      <w:r>
+        <w:rPr>
+          <w:lang w:eastAsia="ar-SA"/>
+        </w:rPr>
+        <w:t>anie, przeglądanie ofert po kate</w:t>
+      </w:r>
+      <w:r>
+        <w:rPr>
+          <w:lang w:eastAsia="ar-SA"/>
+        </w:rPr>
+        <w:t>goriach. Jest możliwość zmiany lokalizacji.</w:t>
+      </w:r>
+      <w:r>
+        <w:rPr>
+          <w:lang w:eastAsia="ar-SA"/>
+        </w:rPr>
+        <w:t xml:space="preserve"> Po przeniesieniu się do widoku kategorii mamy możliwość sortowania bardziej szczegółowego.  W prawym dolnym rogu można dostrzec przycisk, który przenosi nas na górę strony.</w:t>
+      </w:r>
+    </w:p>
+    <w:p>
+      <w:pPr>
+        <w:rPr>
+          <w:lang w:eastAsia="ar-SA"/>
+        </w:rPr>
+      </w:pPr>
+    </w:p>
+    <w:p>
+      <w:pPr>
+        <w:rPr>
+          <w:lang w:eastAsia="ar-SA"/>
+        </w:rPr>
+      </w:pPr>
+      <w:r>
+        <w:rPr>
+          <w:noProof/>
+        </w:rPr>
+        <w:drawing>
+          <wp:inline distT="0" distB="0" distL="0" distR="0" wp14:anchorId="1E296EB3" wp14:editId="0A853E5D">
+            <wp:extent cx="5760720" cy="3693795"/>
+            <wp:effectExtent l="0" t="0" r="0" b="1905"/>
+            <wp:docPr id="2" name="Obraz 2"/>
+            <wp:cNvGraphicFramePr>
+              <a:graphicFrameLocks xmlns:a="http://schemas.openxmlformats.org/drawingml/2006/main" noChangeAspect="1"/>
+            </wp:cNvGraphicFramePr>
+            <a:graphic xmlns:a="http://schemas.openxmlformats.org/drawingml/2006/main">
+              <a:graphicData uri="http://schemas.openxmlformats.org/drawingml/2006/picture">
+                <pic:pic xmlns:pic="http://schemas.openxmlformats.org/drawingml/2006/picture">
+                  <pic:nvPicPr>
+                    <pic:cNvPr id="1" name=""/>
+                    <pic:cNvPicPr/>
+                  </pic:nvPicPr>
+                  <pic:blipFill>
+                    <a:blip r:embed="rId8"/>
+                    <a:stretch>
+                      <a:fillRect/>
+                    </a:stretch>
+                  </pic:blipFill>
+                  <pic:spPr>
+                    <a:xfrm>
+                      <a:off x="0" y="0"/>
+                      <a:ext cx="5760720" cy="3693795"/>
+                    </a:xfrm>
+                    <a:prstGeom prst="rect">
+                      <a:avLst/>
+                    </a:prstGeom>
+                  </pic:spPr>
+                </pic:pic>
+              </a:graphicData>
+            </a:graphic>
+          </wp:inline>
+        </w:drawing>
+      </w:r>
+    </w:p>
+    <w:p>
+      <w:pPr>
+        <w:widowControl/>
+        <w:adjustRightInd/>
+        <w:spacing w:after="160" w:line="259" w:lineRule="auto"/>
+        <w:ind w:firstLine="0"/>
+        <w:jc w:val="left"/>
+        <w:textAlignment w:val="auto"/>
+        <w:rPr>
+          <w:lang w:eastAsia="ar-SA"/>
+        </w:rPr>
+      </w:pPr>
+    </w:p>
+    <w:p>
+      <w:pPr>
+        <w:widowControl/>
+        <w:adjustRightInd/>
+        <w:spacing w:after="160" w:line="259" w:lineRule="auto"/>
+        <w:ind w:firstLine="708"/>
+        <w:jc w:val="left"/>
+        <w:textAlignment w:val="auto"/>
+        <w:rPr>
+          <w:lang w:eastAsia="ar-SA"/>
+        </w:rPr>
+      </w:pPr>
+      <w:r>
+        <w:rPr>
+          <w:lang w:eastAsia="ar-SA"/>
+        </w:rPr>
+        <w:t xml:space="preserve">Do zalet aplikacji należy bez wątpienia </w:t>
+      </w:r>
+      <w:r>
+        <w:rPr>
+          <w:lang w:eastAsia="ar-SA"/>
+        </w:rPr>
+        <w:t xml:space="preserve">przejrzysty wygląd i zachowany system logiki na kolejnych podstronach programu. </w:t>
+      </w:r>
+    </w:p>
+    <w:p>
+      <w:pPr>
+        <w:widowControl/>
+        <w:adjustRightInd/>
+        <w:spacing w:after="160" w:line="259" w:lineRule="auto"/>
+        <w:ind w:firstLine="0"/>
+        <w:jc w:val="left"/>
+        <w:textAlignment w:val="auto"/>
+        <w:rPr>
+          <w:lang w:eastAsia="ar-SA"/>
+        </w:rPr>
+      </w:pPr>
+      <w:r>
+        <w:rPr>
+          <w:lang w:eastAsia="ar-SA"/>
+        </w:rPr>
+        <w:t xml:space="preserve"> </w:t>
+      </w:r>
+      <w:r>
+        <w:rPr>
+          <w:lang w:eastAsia="ar-SA"/>
+        </w:rPr>
+        <w:tab/>
+        <w:t>Do wad programu możemy zaliczyć żółty kolor, który jest przytłaczający. W aplikacji brakuje również sortowania po cenie produktu.</w:t>
+      </w:r>
+      <w:r>
+        <w:rPr>
+          <w:lang w:eastAsia="ar-SA"/>
+        </w:rPr>
+        <w:t xml:space="preserve"> </w:t>
+      </w:r>
+    </w:p>
+    <w:p>
+      <w:pPr>
+        <w:widowControl/>
+        <w:adjustRightInd/>
+        <w:spacing w:after="160" w:line="259" w:lineRule="auto"/>
+        <w:ind w:firstLine="0"/>
+        <w:jc w:val="left"/>
+        <w:textAlignment w:val="auto"/>
+        <w:rPr>
+          <w:lang w:eastAsia="ar-SA"/>
+        </w:rPr>
+      </w:pPr>
+      <w:r>
+        <w:rPr>
+          <w:lang w:eastAsia="ar-SA"/>
+        </w:rPr>
+        <w:lastRenderedPageBreak/>
+        <w:tab/>
+        <w:t>Niestety nie ma możliwości sprawdzenia technologii wykonania tego programu, co uniemożliwia analizę aplikacji pod względem technicznym i ocenę programu można uzasadnić tylko na podstawie udostępnionej aplikacji.</w:t>
+      </w:r>
+    </w:p>
+    <w:p>
+      <w:pPr>
+        <w:widowControl/>
+        <w:adjustRightInd/>
+        <w:spacing w:after="160" w:line="259" w:lineRule="auto"/>
+        <w:ind w:firstLine="0"/>
+        <w:jc w:val="left"/>
+        <w:textAlignment w:val="auto"/>
+        <w:rPr>
+          <w:lang w:eastAsia="ar-SA"/>
+        </w:rPr>
+      </w:pPr>
+      <w:r>
+        <w:rPr>
+          <w:lang w:eastAsia="ar-SA"/>
+        </w:rPr>
+        <w:br w:type="page"/>
+      </w:r>
+    </w:p>
+    <w:p>
+      <w:pPr>
+        <w:rPr>
+          <w:lang w:eastAsia="ar-SA"/>
+        </w:rPr>
+      </w:pPr>
+    </w:p>
+    <w:p>
+      <w:pPr>
+        <w:pStyle w:val="Nagwek2"/>
+      </w:pPr>
+      <w:bookmarkStart w:id="2" w:name="_Toc52726842"/>
+      <w:r>
+        <w:t>Rafał</w:t>
       </w:r>
       <w:bookmarkEnd w:id="2"/>
     </w:p>
     <w:p>
       <w:pPr>
-        <w:rPr>
-          <w:lang w:eastAsia="ar-SA"/>
-        </w:rPr>
-      </w:pPr>
+        <w:pStyle w:val="Nagwek1"/>
+        <w:numPr>
+          <w:ilvl w:val="0"/>
+          <w:numId w:val="0"/>
+        </w:numPr>
+        <w:ind w:left="360"/>
+      </w:pPr>
+      <w:r>
+        <w:br w:type="page"/>
+      </w:r>
+      <w:r>
+        <w:lastRenderedPageBreak/>
+        <w:t>1.4 Podsumowanie</w:t>
+      </w:r>
     </w:p>
     <w:p>
       <w:pPr>
-        <w:pStyle w:val="Nagwek2"/>
-      </w:pPr>
-      <w:bookmarkStart w:id="3" w:name="_Toc52726842"/>
-      <w:r>
-        <w:t>Rafał</w:t>
-      </w:r>
-      <w:bookmarkEnd w:id="3"/>
+        <w:rPr>
+          <w:lang w:eastAsia="ar-SA"/>
+        </w:rPr>
+      </w:pPr>
+      <w:r>
+        <w:rPr>
+          <w:lang w:eastAsia="ar-SA"/>
+        </w:rPr>
+        <w:t>W poniższej tabeli zostały zebrane wszystkie programu i poprzez oznaczenie literą „X” zaznaczono funkcjonalność, jeśli w danym systemie występuje. W przypadku występowania funkcji w każdym programie oznacza to, że funkcja ta jest pożądana.</w:t>
+      </w:r>
     </w:p>
+    <w:tbl>
+      <w:tblPr>
+        <w:tblStyle w:val="Tabela-Siatka"/>
+        <w:tblW w:w="0" w:type="auto"/>
+        <w:tblLook w:val="04A0" w:firstRow="1" w:lastRow="0" w:firstColumn="1" w:lastColumn="0" w:noHBand="0" w:noVBand="1"/>
+      </w:tblPr>
+      <w:tblGrid>
+        <w:gridCol w:w="2265"/>
+        <w:gridCol w:w="2265"/>
+        <w:gridCol w:w="2266"/>
+        <w:gridCol w:w="2266"/>
+      </w:tblGrid>
+      <w:tr>
+        <w:tc>
+          <w:tcPr>
+            <w:tcW w:w="2265" w:type="dxa"/>
+          </w:tcPr>
+          <w:p>
+            <w:pPr>
+              <w:ind w:firstLine="0"/>
+              <w:rPr>
+                <w:lang w:eastAsia="ar-SA"/>
+              </w:rPr>
+            </w:pPr>
+            <w:r>
+              <w:rPr>
+                <w:lang w:eastAsia="ar-SA"/>
+              </w:rPr>
+              <w:t>Funkcjonalność</w:t>
+            </w:r>
+          </w:p>
+        </w:tc>
+        <w:tc>
+          <w:tcPr>
+            <w:tcW w:w="2265" w:type="dxa"/>
+          </w:tcPr>
+          <w:p>
+            <w:pPr>
+              <w:ind w:firstLine="0"/>
+              <w:rPr>
+                <w:lang w:eastAsia="ar-SA"/>
+              </w:rPr>
+            </w:pPr>
+            <w:proofErr w:type="spellStart"/>
+            <w:r>
+              <w:rPr>
+                <w:lang w:eastAsia="ar-SA"/>
+              </w:rPr>
+              <w:t>UberEats</w:t>
+            </w:r>
+            <w:proofErr w:type="spellEnd"/>
+          </w:p>
+        </w:tc>
+        <w:tc>
+          <w:tcPr>
+            <w:tcW w:w="2266" w:type="dxa"/>
+          </w:tcPr>
+          <w:p>
+            <w:pPr>
+              <w:ind w:firstLine="0"/>
+              <w:rPr>
+                <w:lang w:eastAsia="ar-SA"/>
+              </w:rPr>
+            </w:pPr>
+            <w:proofErr w:type="spellStart"/>
+            <w:r>
+              <w:rPr>
+                <w:lang w:eastAsia="ar-SA"/>
+              </w:rPr>
+              <w:t>Glovo</w:t>
+            </w:r>
+            <w:proofErr w:type="spellEnd"/>
+          </w:p>
+        </w:tc>
+        <w:tc>
+          <w:tcPr>
+            <w:tcW w:w="2266" w:type="dxa"/>
+          </w:tcPr>
+          <w:p>
+            <w:pPr>
+              <w:ind w:firstLine="0"/>
+              <w:rPr>
+                <w:lang w:eastAsia="ar-SA"/>
+              </w:rPr>
+            </w:pPr>
+            <w:r>
+              <w:rPr>
+                <w:lang w:eastAsia="ar-SA"/>
+              </w:rPr>
+              <w:t>Rafał</w:t>
+            </w:r>
+          </w:p>
+        </w:tc>
+      </w:tr>
+      <w:tr>
+        <w:tc>
+          <w:tcPr>
+            <w:tcW w:w="2265" w:type="dxa"/>
+          </w:tcPr>
+          <w:p>
+            <w:pPr>
+              <w:ind w:firstLine="0"/>
+              <w:rPr>
+                <w:lang w:eastAsia="ar-SA"/>
+              </w:rPr>
+            </w:pPr>
+            <w:r>
+              <w:rPr>
+                <w:lang w:eastAsia="ar-SA"/>
+              </w:rPr>
+              <w:t>Wyszukiwanie produktów</w:t>
+            </w:r>
+          </w:p>
+        </w:tc>
+        <w:tc>
+          <w:tcPr>
+            <w:tcW w:w="2265" w:type="dxa"/>
+          </w:tcPr>
+          <w:p>
+            <w:pPr>
+              <w:ind w:firstLine="0"/>
+              <w:jc w:val="center"/>
+              <w:rPr>
+                <w:lang w:eastAsia="ar-SA"/>
+              </w:rPr>
+            </w:pPr>
+          </w:p>
+        </w:tc>
+        <w:tc>
+          <w:tcPr>
+            <w:tcW w:w="2266" w:type="dxa"/>
+          </w:tcPr>
+          <w:p>
+            <w:pPr>
+              <w:ind w:firstLine="0"/>
+              <w:jc w:val="center"/>
+              <w:rPr>
+                <w:lang w:eastAsia="ar-SA"/>
+              </w:rPr>
+            </w:pPr>
+            <w:r>
+              <w:rPr>
+                <w:lang w:eastAsia="ar-SA"/>
+              </w:rPr>
+              <w:t>X</w:t>
+            </w:r>
+          </w:p>
+        </w:tc>
+        <w:tc>
+          <w:tcPr>
+            <w:tcW w:w="2266" w:type="dxa"/>
+          </w:tcPr>
+          <w:p>
+            <w:pPr>
+              <w:ind w:firstLine="0"/>
+              <w:jc w:val="center"/>
+              <w:rPr>
+                <w:lang w:eastAsia="ar-SA"/>
+              </w:rPr>
+            </w:pPr>
+          </w:p>
+        </w:tc>
+      </w:tr>
+      <w:tr>
+        <w:tc>
+          <w:tcPr>
+            <w:tcW w:w="2265" w:type="dxa"/>
+          </w:tcPr>
+          <w:p>
+            <w:pPr>
+              <w:ind w:firstLine="0"/>
+              <w:rPr>
+                <w:lang w:eastAsia="ar-SA"/>
+              </w:rPr>
+            </w:pPr>
+            <w:r>
+              <w:rPr>
+                <w:lang w:eastAsia="ar-SA"/>
+              </w:rPr>
+              <w:t>Sortowanie po kategorii</w:t>
+            </w:r>
+          </w:p>
+        </w:tc>
+        <w:tc>
+          <w:tcPr>
+            <w:tcW w:w="2265" w:type="dxa"/>
+          </w:tcPr>
+          <w:p>
+            <w:pPr>
+              <w:ind w:firstLine="0"/>
+              <w:jc w:val="center"/>
+              <w:rPr>
+                <w:lang w:eastAsia="ar-SA"/>
+              </w:rPr>
+            </w:pPr>
+          </w:p>
+        </w:tc>
+        <w:tc>
+          <w:tcPr>
+            <w:tcW w:w="2266" w:type="dxa"/>
+          </w:tcPr>
+          <w:p>
+            <w:pPr>
+              <w:ind w:firstLine="0"/>
+              <w:jc w:val="center"/>
+              <w:rPr>
+                <w:lang w:eastAsia="ar-SA"/>
+              </w:rPr>
+            </w:pPr>
+            <w:r>
+              <w:rPr>
+                <w:lang w:eastAsia="ar-SA"/>
+              </w:rPr>
+              <w:t>X</w:t>
+            </w:r>
+          </w:p>
+        </w:tc>
+        <w:tc>
+          <w:tcPr>
+            <w:tcW w:w="2266" w:type="dxa"/>
+          </w:tcPr>
+          <w:p>
+            <w:pPr>
+              <w:ind w:firstLine="0"/>
+              <w:jc w:val="center"/>
+              <w:rPr>
+                <w:lang w:eastAsia="ar-SA"/>
+              </w:rPr>
+            </w:pPr>
+          </w:p>
+        </w:tc>
+      </w:tr>
+      <w:tr>
+        <w:tc>
+          <w:tcPr>
+            <w:tcW w:w="2265" w:type="dxa"/>
+          </w:tcPr>
+          <w:p>
+            <w:pPr>
+              <w:ind w:firstLine="0"/>
+              <w:rPr>
+                <w:lang w:eastAsia="ar-SA"/>
+              </w:rPr>
+            </w:pPr>
+            <w:r>
+              <w:rPr>
+                <w:lang w:eastAsia="ar-SA"/>
+              </w:rPr>
+              <w:t>Przejrzysty wygląd</w:t>
+            </w:r>
+          </w:p>
+        </w:tc>
+        <w:tc>
+          <w:tcPr>
+            <w:tcW w:w="2265" w:type="dxa"/>
+          </w:tcPr>
+          <w:p>
+            <w:pPr>
+              <w:ind w:firstLine="0"/>
+              <w:jc w:val="center"/>
+              <w:rPr>
+                <w:lang w:eastAsia="ar-SA"/>
+              </w:rPr>
+            </w:pPr>
+          </w:p>
+        </w:tc>
+        <w:tc>
+          <w:tcPr>
+            <w:tcW w:w="2266" w:type="dxa"/>
+          </w:tcPr>
+          <w:p>
+            <w:pPr>
+              <w:ind w:firstLine="0"/>
+              <w:jc w:val="center"/>
+              <w:rPr>
+                <w:lang w:eastAsia="ar-SA"/>
+              </w:rPr>
+            </w:pPr>
+            <w:r>
+              <w:rPr>
+                <w:lang w:eastAsia="ar-SA"/>
+              </w:rPr>
+              <w:t>X</w:t>
+            </w:r>
+          </w:p>
+        </w:tc>
+        <w:tc>
+          <w:tcPr>
+            <w:tcW w:w="2266" w:type="dxa"/>
+          </w:tcPr>
+          <w:p>
+            <w:pPr>
+              <w:ind w:firstLine="0"/>
+              <w:jc w:val="center"/>
+              <w:rPr>
+                <w:lang w:eastAsia="ar-SA"/>
+              </w:rPr>
+            </w:pPr>
+          </w:p>
+        </w:tc>
+      </w:tr>
+      <w:tr>
+        <w:tc>
+          <w:tcPr>
+            <w:tcW w:w="2265" w:type="dxa"/>
+          </w:tcPr>
+          <w:p>
+            <w:pPr>
+              <w:ind w:firstLine="0"/>
+              <w:rPr>
+                <w:lang w:eastAsia="ar-SA"/>
+              </w:rPr>
+            </w:pPr>
+            <w:r>
+              <w:rPr>
+                <w:lang w:eastAsia="ar-SA"/>
+              </w:rPr>
+              <w:t>Obowiązkowa rejestracja</w:t>
+            </w:r>
+          </w:p>
+        </w:tc>
+        <w:tc>
+          <w:tcPr>
+            <w:tcW w:w="2265" w:type="dxa"/>
+          </w:tcPr>
+          <w:p>
+            <w:pPr>
+              <w:ind w:firstLine="0"/>
+              <w:jc w:val="center"/>
+              <w:rPr>
+                <w:lang w:eastAsia="ar-SA"/>
+              </w:rPr>
+            </w:pPr>
+          </w:p>
+        </w:tc>
+        <w:tc>
+          <w:tcPr>
+            <w:tcW w:w="2266" w:type="dxa"/>
+          </w:tcPr>
+          <w:p>
+            <w:pPr>
+              <w:ind w:firstLine="0"/>
+              <w:jc w:val="center"/>
+              <w:rPr>
+                <w:lang w:eastAsia="ar-SA"/>
+              </w:rPr>
+            </w:pPr>
+            <w:r>
+              <w:rPr>
+                <w:lang w:eastAsia="ar-SA"/>
+              </w:rPr>
+              <w:t>X</w:t>
+            </w:r>
+          </w:p>
+        </w:tc>
+        <w:tc>
+          <w:tcPr>
+            <w:tcW w:w="2266" w:type="dxa"/>
+          </w:tcPr>
+          <w:p>
+            <w:pPr>
+              <w:ind w:firstLine="0"/>
+              <w:jc w:val="center"/>
+              <w:rPr>
+                <w:lang w:eastAsia="ar-SA"/>
+              </w:rPr>
+            </w:pPr>
+          </w:p>
+        </w:tc>
+      </w:tr>
+      <w:tr>
+        <w:tc>
+          <w:tcPr>
+            <w:tcW w:w="2265" w:type="dxa"/>
+          </w:tcPr>
+          <w:p>
+            <w:pPr>
+              <w:ind w:firstLine="0"/>
+              <w:rPr>
+                <w:lang w:eastAsia="ar-SA"/>
+              </w:rPr>
+            </w:pPr>
+            <w:r>
+              <w:rPr>
+                <w:lang w:eastAsia="ar-SA"/>
+              </w:rPr>
+              <w:t>Przycisk „powrót na górę strony”</w:t>
+            </w:r>
+          </w:p>
+        </w:tc>
+        <w:tc>
+          <w:tcPr>
+            <w:tcW w:w="2265" w:type="dxa"/>
+          </w:tcPr>
+          <w:p>
+            <w:pPr>
+              <w:ind w:firstLine="0"/>
+              <w:jc w:val="center"/>
+              <w:rPr>
+                <w:lang w:eastAsia="ar-SA"/>
+              </w:rPr>
+            </w:pPr>
+          </w:p>
+        </w:tc>
+        <w:tc>
+          <w:tcPr>
+            <w:tcW w:w="2266" w:type="dxa"/>
+          </w:tcPr>
+          <w:p>
+            <w:pPr>
+              <w:ind w:firstLine="0"/>
+              <w:jc w:val="center"/>
+              <w:rPr>
+                <w:lang w:eastAsia="ar-SA"/>
+              </w:rPr>
+            </w:pPr>
+            <w:r>
+              <w:rPr>
+                <w:lang w:eastAsia="ar-SA"/>
+              </w:rPr>
+              <w:t>X</w:t>
+            </w:r>
+          </w:p>
+        </w:tc>
+        <w:tc>
+          <w:tcPr>
+            <w:tcW w:w="2266" w:type="dxa"/>
+          </w:tcPr>
+          <w:p>
+            <w:pPr>
+              <w:ind w:firstLine="0"/>
+              <w:jc w:val="center"/>
+              <w:rPr>
+                <w:lang w:eastAsia="ar-SA"/>
+              </w:rPr>
+            </w:pPr>
+          </w:p>
+        </w:tc>
+      </w:tr>
+      <w:tr>
+        <w:tc>
+          <w:tcPr>
+            <w:tcW w:w="2265" w:type="dxa"/>
+          </w:tcPr>
+          <w:p>
+            <w:pPr>
+              <w:ind w:firstLine="0"/>
+              <w:rPr>
+                <w:lang w:eastAsia="ar-SA"/>
+              </w:rPr>
+            </w:pPr>
+            <w:proofErr w:type="spellStart"/>
+            <w:r>
+              <w:rPr>
+                <w:lang w:eastAsia="ar-SA"/>
+              </w:rPr>
+              <w:t>Responsywność</w:t>
+            </w:r>
+            <w:proofErr w:type="spellEnd"/>
+          </w:p>
+        </w:tc>
+        <w:tc>
+          <w:tcPr>
+            <w:tcW w:w="2265" w:type="dxa"/>
+          </w:tcPr>
+          <w:p>
+            <w:pPr>
+              <w:ind w:firstLine="0"/>
+              <w:jc w:val="center"/>
+              <w:rPr>
+                <w:lang w:eastAsia="ar-SA"/>
+              </w:rPr>
+            </w:pPr>
+          </w:p>
+        </w:tc>
+        <w:tc>
+          <w:tcPr>
+            <w:tcW w:w="2266" w:type="dxa"/>
+          </w:tcPr>
+          <w:p>
+            <w:pPr>
+              <w:ind w:firstLine="0"/>
+              <w:jc w:val="center"/>
+              <w:rPr>
+                <w:lang w:eastAsia="ar-SA"/>
+              </w:rPr>
+            </w:pPr>
+            <w:r>
+              <w:rPr>
+                <w:lang w:eastAsia="ar-SA"/>
+              </w:rPr>
+              <w:t>X</w:t>
+            </w:r>
+            <w:bookmarkStart w:id="3" w:name="_GoBack"/>
+            <w:bookmarkEnd w:id="3"/>
+          </w:p>
+        </w:tc>
+        <w:tc>
+          <w:tcPr>
+            <w:tcW w:w="2266" w:type="dxa"/>
+          </w:tcPr>
+          <w:p>
+            <w:pPr>
+              <w:ind w:firstLine="0"/>
+              <w:jc w:val="center"/>
+              <w:rPr>
+                <w:lang w:eastAsia="ar-SA"/>
+              </w:rPr>
+            </w:pPr>
+          </w:p>
+        </w:tc>
+      </w:tr>
+    </w:tbl>
     <w:p>
       <w:pPr>
         <w:rPr>
@@ -789,8 +1602,97 @@
 </file>
 
 <file path=word/numbering.xml><?xml version="1.0" encoding="utf-8"?>
-<w:numbering xmlns:wpc="http://schemas.microsoft.com/office/word/2010/wordprocessingCanvas" xmlns:cx="http://schemas.microsoft.com/office/drawing/2014/chartex" xmlns:cx1="http://schemas.microsoft.com/office/drawing/2015/9/8/chartex" xmlns:cx2="http://schemas.microsoft.com/office/drawing/2015/10/21/chartex" xmlns:cx3="http://schemas.microsoft.com/office/drawing/2016/5/9/chartex" xmlns:cx4="http://schemas.microsoft.com/office/drawing/2016/5/10/chartex" xmlns:cx5="http://schemas.microsoft.com/office/drawing/2016/5/11/chartex" xmlns:cx6="http://schemas.microsoft.com/office/drawing/2016/5/12/chartex" xmlns:cx7="http://schemas.microsoft.com/office/drawing/2016/5/13/chartex" xmlns:cx8="http://schemas.microsoft.com/office/drawing/2016/5/14/chartex" xmlns:mc="http://schemas.openxmlformats.org/markup-compatibility/2006" xmlns:aink="http://schemas.microsoft.com/office/drawing/2016/ink" xmlns:am3d="http://schemas.microsoft.com/office/drawing/2017/model3d" xmlns:o="urn:schemas-microsoft-com:office:office" xmlns:r="http://schemas.openxmlformats.org/officeDocument/2006/relationships" xmlns:m="http://schemas.openxmlformats.org/officeDocument/2006/math" xmlns:v="urn:schemas-microsoft-com:vml" xmlns:wp14="http://schemas.microsoft.com/office/word/2010/wordprocessingDrawing" xmlns:wp="http://schemas.openxmlformats.org/drawingml/2006/wordprocessingDrawing" xmlns:w10="urn:schemas-microsoft-com:office:word" xmlns:w="http://schemas.openxmlformats.org/wordprocessingml/2006/main" xmlns:w14="http://schemas.microsoft.com/office/word/2010/wordml" xmlns:w15="http://schemas.microsoft.com/office/word/2012/wordml" xmlns:w16cex="http://schemas.microsoft.com/office/word/2018/wordml/cex" xmlns:w16cid="http://schemas.microsoft.com/office/word/2016/wordml/cid" xmlns:w16="http://schemas.microsoft.com/office/word/2018/wordml" xmlns:w16se="http://schemas.microsoft.com/office/word/2015/wordml/symex" xmlns:wpg="http://schemas.microsoft.com/office/word/2010/wordprocessingGroup" xmlns:wpi="http://schemas.microsoft.com/office/word/2010/wordprocessingInk" xmlns:wne="http://schemas.microsoft.com/office/word/2006/wordml" xmlns:wps="http://schemas.microsoft.com/office/word/2010/wordprocessingShape" mc:Ignorable="w14 w15 w16se w16cid w16 w16cex wp14">
+<w:numbering xmlns:wpc="http://schemas.microsoft.com/office/word/2010/wordprocessingCanvas" xmlns:cx="http://schemas.microsoft.com/office/drawing/2014/chartex" xmlns:cx1="http://schemas.microsoft.com/office/drawing/2015/9/8/chartex" xmlns:mc="http://schemas.openxmlformats.org/markup-compatibility/2006" xmlns:o="urn:schemas-microsoft-com:office:office" xmlns:r="http://schemas.openxmlformats.org/officeDocument/2006/relationships" xmlns:m="http://schemas.openxmlformats.org/officeDocument/2006/math" xmlns:v="urn:schemas-microsoft-com:vml" xmlns:wp14="http://schemas.microsoft.com/office/word/2010/wordprocessingDrawing" xmlns:wp="http://schemas.openxmlformats.org/drawingml/2006/wordprocessingDrawing" xmlns:w10="urn:schemas-microsoft-com:office:word" xmlns:w="http://schemas.openxmlformats.org/wordprocessingml/2006/main" xmlns:w14="http://schemas.microsoft.com/office/word/2010/wordml" xmlns:w15="http://schemas.microsoft.com/office/word/2012/wordml" xmlns:w16se="http://schemas.microsoft.com/office/word/2015/wordml/symex" xmlns:wpg="http://schemas.microsoft.com/office/word/2010/wordprocessingGroup" xmlns:wpi="http://schemas.microsoft.com/office/word/2010/wordprocessingInk" xmlns:wne="http://schemas.microsoft.com/office/word/2006/wordml" xmlns:wps="http://schemas.microsoft.com/office/word/2010/wordprocessingShape" mc:Ignorable="w14 w15 w16se wp14">
   <w:abstractNum w:abstractNumId="0" w15:restartNumberingAfterBreak="0">
+    <w:nsid w:val="0F2B14C4"/>
+    <w:multiLevelType w:val="hybridMultilevel"/>
+    <w:tmpl w:val="C2A8204A"/>
+    <w:lvl w:ilvl="0" w:tplc="0415000F">
+      <w:start w:val="1"/>
+      <w:numFmt w:val="decimal"/>
+      <w:lvlText w:val="%1."/>
+      <w:lvlJc w:val="left"/>
+      <w:pPr>
+        <w:ind w:left="720" w:hanging="360"/>
+      </w:pPr>
+      <w:rPr>
+        <w:rFonts w:hint="default"/>
+      </w:rPr>
+    </w:lvl>
+    <w:lvl w:ilvl="1" w:tplc="04150019" w:tentative="1">
+      <w:start w:val="1"/>
+      <w:numFmt w:val="lowerLetter"/>
+      <w:lvlText w:val="%2."/>
+      <w:lvlJc w:val="left"/>
+      <w:pPr>
+        <w:ind w:left="1440" w:hanging="360"/>
+      </w:pPr>
+    </w:lvl>
+    <w:lvl w:ilvl="2" w:tplc="0415001B" w:tentative="1">
+      <w:start w:val="1"/>
+      <w:numFmt w:val="lowerRoman"/>
+      <w:lvlText w:val="%3."/>
+      <w:lvlJc w:val="right"/>
+      <w:pPr>
+        <w:ind w:left="2160" w:hanging="180"/>
+      </w:pPr>
+    </w:lvl>
+    <w:lvl w:ilvl="3" w:tplc="0415000F" w:tentative="1">
+      <w:start w:val="1"/>
+      <w:numFmt w:val="decimal"/>
+      <w:lvlText w:val="%4."/>
+      <w:lvlJc w:val="left"/>
+      <w:pPr>
+        <w:ind w:left="2880" w:hanging="360"/>
+      </w:pPr>
+    </w:lvl>
+    <w:lvl w:ilvl="4" w:tplc="04150019" w:tentative="1">
+      <w:start w:val="1"/>
+      <w:numFmt w:val="lowerLetter"/>
+      <w:lvlText w:val="%5."/>
+      <w:lvlJc w:val="left"/>
+      <w:pPr>
+        <w:ind w:left="3600" w:hanging="360"/>
+      </w:pPr>
+    </w:lvl>
+    <w:lvl w:ilvl="5" w:tplc="0415001B" w:tentative="1">
+      <w:start w:val="1"/>
+      <w:numFmt w:val="lowerRoman"/>
+      <w:lvlText w:val="%6."/>
+      <w:lvlJc w:val="right"/>
+      <w:pPr>
+        <w:ind w:left="4320" w:hanging="180"/>
+      </w:pPr>
+    </w:lvl>
+    <w:lvl w:ilvl="6" w:tplc="0415000F" w:tentative="1">
+      <w:start w:val="1"/>
+      <w:numFmt w:val="decimal"/>
+      <w:lvlText w:val="%7."/>
+      <w:lvlJc w:val="left"/>
+      <w:pPr>
+        <w:ind w:left="5040" w:hanging="360"/>
+      </w:pPr>
+    </w:lvl>
+    <w:lvl w:ilvl="7" w:tplc="04150019" w:tentative="1">
+      <w:start w:val="1"/>
+      <w:numFmt w:val="lowerLetter"/>
+      <w:lvlText w:val="%8."/>
+      <w:lvlJc w:val="left"/>
+      <w:pPr>
+        <w:ind w:left="5760" w:hanging="360"/>
+      </w:pPr>
+    </w:lvl>
+    <w:lvl w:ilvl="8" w:tplc="0415001B" w:tentative="1">
+      <w:start w:val="1"/>
+      <w:numFmt w:val="lowerRoman"/>
+      <w:lvlText w:val="%9."/>
+      <w:lvlJc w:val="right"/>
+      <w:pPr>
+        <w:ind w:left="6480" w:hanging="180"/>
+      </w:pPr>
+    </w:lvl>
+  </w:abstractNum>
+  <w:abstractNum w:abstractNumId="1" w15:restartNumberingAfterBreak="0">
     <w:nsid w:val="360C2D56"/>
     <w:multiLevelType w:val="hybridMultilevel"/>
     <w:tmpl w:val="B2064692"/>
@@ -905,7 +1807,7 @@
       </w:pPr>
     </w:lvl>
   </w:abstractNum>
-  <w:abstractNum w:abstractNumId="1" w15:restartNumberingAfterBreak="0">
+  <w:abstractNum w:abstractNumId="2" w15:restartNumberingAfterBreak="0">
     <w:nsid w:val="5CBB3B6D"/>
     <w:multiLevelType w:val="multilevel"/>
     <w:tmpl w:val="9B0EE0D0"/>
@@ -992,7 +1894,7 @@
       </w:pPr>
     </w:lvl>
   </w:abstractNum>
-  <w:abstractNum w:abstractNumId="2" w15:restartNumberingAfterBreak="0">
+  <w:abstractNum w:abstractNumId="3" w15:restartNumberingAfterBreak="0">
     <w:nsid w:val="64677CC6"/>
     <w:multiLevelType w:val="multilevel"/>
     <w:tmpl w:val="5C6AC5C0"/>
@@ -1107,28 +2009,31 @@
     </w:lvl>
   </w:abstractNum>
   <w:num w:numId="1">
+    <w:abstractNumId w:val="2"/>
+  </w:num>
+  <w:num w:numId="2">
     <w:abstractNumId w:val="1"/>
   </w:num>
-  <w:num w:numId="2">
-    <w:abstractNumId w:val="0"/>
+  <w:num w:numId="3">
+    <w:abstractNumId w:val="3"/>
   </w:num>
-  <w:num w:numId="3">
+  <w:num w:numId="4">
     <w:abstractNumId w:val="2"/>
   </w:num>
-  <w:num w:numId="4">
+  <w:num w:numId="5">
     <w:abstractNumId w:val="1"/>
   </w:num>
-  <w:num w:numId="5">
+  <w:num w:numId="6">
+    <w:abstractNumId w:val="3"/>
+  </w:num>
+  <w:num w:numId="7">
     <w:abstractNumId w:val="0"/>
-  </w:num>
-  <w:num w:numId="6">
-    <w:abstractNumId w:val="2"/>
   </w:num>
 </w:numbering>
 </file>
 
 <file path=word/styles.xml><?xml version="1.0" encoding="utf-8"?>
-<w:styles xmlns:mc="http://schemas.openxmlformats.org/markup-compatibility/2006" xmlns:r="http://schemas.openxmlformats.org/officeDocument/2006/relationships" xmlns:w="http://schemas.openxmlformats.org/wordprocessingml/2006/main" xmlns:w14="http://schemas.microsoft.com/office/word/2010/wordml" xmlns:w15="http://schemas.microsoft.com/office/word/2012/wordml" xmlns:w16cex="http://schemas.microsoft.com/office/word/2018/wordml/cex" xmlns:w16cid="http://schemas.microsoft.com/office/word/2016/wordml/cid" xmlns:w16="http://schemas.microsoft.com/office/word/2018/wordml" xmlns:w16se="http://schemas.microsoft.com/office/word/2015/wordml/symex" mc:Ignorable="w14 w15 w16se w16cid w16 w16cex">
+<w:styles xmlns:mc="http://schemas.openxmlformats.org/markup-compatibility/2006" xmlns:r="http://schemas.openxmlformats.org/officeDocument/2006/relationships" xmlns:w="http://schemas.openxmlformats.org/wordprocessingml/2006/main" xmlns:w14="http://schemas.microsoft.com/office/word/2010/wordml" xmlns:w15="http://schemas.microsoft.com/office/word/2012/wordml" xmlns:w16se="http://schemas.microsoft.com/office/word/2015/wordml/symex" mc:Ignorable="w14 w15 w16se">
   <w:docDefaults>
     <w:rPrDefault>
       <w:rPr>
@@ -1144,7 +2049,7 @@
       </w:pPr>
     </w:pPrDefault>
   </w:docDefaults>
-  <w:latentStyles w:defLockedState="0" w:defUIPriority="99" w:defSemiHidden="0" w:defUnhideWhenUsed="0" w:defQFormat="0" w:count="376">
+  <w:latentStyles w:defLockedState="0" w:defUIPriority="99" w:defSemiHidden="0" w:defUnhideWhenUsed="0" w:defQFormat="0" w:count="371">
     <w:lsdException w:name="Normal" w:uiPriority="0" w:qFormat="1"/>
     <w:lsdException w:name="heading 1" w:uiPriority="9" w:qFormat="1"/>
     <w:lsdException w:name="heading 2" w:semiHidden="1" w:uiPriority="0" w:unhideWhenUsed="1" w:qFormat="1"/>
@@ -1516,11 +2421,6 @@
     <w:lsdException w:name="List Table 5 Dark Accent 6" w:uiPriority="50"/>
     <w:lsdException w:name="List Table 6 Colorful Accent 6" w:uiPriority="51"/>
     <w:lsdException w:name="List Table 7 Colorful Accent 6" w:uiPriority="52"/>
-    <w:lsdException w:name="Mention" w:semiHidden="1" w:unhideWhenUsed="1"/>
-    <w:lsdException w:name="Smart Hyperlink" w:semiHidden="1" w:unhideWhenUsed="1"/>
-    <w:lsdException w:name="Hashtag" w:semiHidden="1" w:unhideWhenUsed="1"/>
-    <w:lsdException w:name="Unresolved Mention" w:semiHidden="1" w:unhideWhenUsed="1"/>
-    <w:lsdException w:name="Smart Link" w:semiHidden="1" w:unhideWhenUsed="1"/>
   </w:latentStyles>
   <w:style w:type="paragraph" w:default="1" w:styleId="Normalny">
     <w:name w:val="Normal"/>
@@ -2037,7 +2937,7 @@
       <w:lang w:eastAsia="en-US"/>
     </w:rPr>
   </w:style>
-  <w:style w:type="character" w:styleId="Nierozpoznanawzmianka">
+  <w:style w:type="character" w:customStyle="1" w:styleId="UnresolvedMention">
     <w:name w:val="Unresolved Mention"/>
     <w:basedOn w:val="Domylnaczcionkaakapitu"/>
     <w:uiPriority w:val="99"/>
@@ -2816,7 +3716,7 @@
 </file>
 
 <file path=customXml/itemProps1.xml><?xml version="1.0" encoding="utf-8"?>
-<ds:datastoreItem xmlns:ds="http://schemas.openxmlformats.org/officeDocument/2006/customXml" ds:itemID="{BF6494F2-A0B6-49AC-9C24-2C9D5D6D5BB0}">
+<ds:datastoreItem xmlns:ds="http://schemas.openxmlformats.org/officeDocument/2006/customXml" ds:itemID="{72300A60-5EFD-4A8C-B540-712B774BB1C2}">
   <ds:schemaRefs>
     <ds:schemaRef ds:uri="http://schemas.openxmlformats.org/officeDocument/2006/bibliography"/>
   </ds:schemaRefs>

</xml_diff>

<commit_message>
Dopisanie analizy UberEats do podsumowania
</commit_message>
<xml_diff>
--- a/Dokumentacja/DokumentacjaPandronka.docx
+++ b/Dokumentacja/DokumentacjaPandronka.docx
@@ -1,6 +1,6 @@
 
 <file path=word/document.xml><?xml version="1.0" encoding="utf-8"?>
-<w:document xmlns:wpc="http://schemas.microsoft.com/office/word/2010/wordprocessingCanvas" xmlns:cx="http://schemas.microsoft.com/office/drawing/2014/chartex" xmlns:cx1="http://schemas.microsoft.com/office/drawing/2015/9/8/chartex" xmlns:mc="http://schemas.openxmlformats.org/markup-compatibility/2006" xmlns:o="urn:schemas-microsoft-com:office:office" xmlns:r="http://schemas.openxmlformats.org/officeDocument/2006/relationships" xmlns:m="http://schemas.openxmlformats.org/officeDocument/2006/math" xmlns:v="urn:schemas-microsoft-com:vml" xmlns:wp14="http://schemas.microsoft.com/office/word/2010/wordprocessingDrawing" xmlns:wp="http://schemas.openxmlformats.org/drawingml/2006/wordprocessingDrawing" xmlns:w10="urn:schemas-microsoft-com:office:word" xmlns:w="http://schemas.openxmlformats.org/wordprocessingml/2006/main" xmlns:w14="http://schemas.microsoft.com/office/word/2010/wordml" xmlns:w15="http://schemas.microsoft.com/office/word/2012/wordml" xmlns:w16se="http://schemas.microsoft.com/office/word/2015/wordml/symex" xmlns:wpg="http://schemas.microsoft.com/office/word/2010/wordprocessingGroup" xmlns:wpi="http://schemas.microsoft.com/office/word/2010/wordprocessingInk" xmlns:wne="http://schemas.microsoft.com/office/word/2006/wordml" xmlns:wps="http://schemas.microsoft.com/office/word/2010/wordprocessingShape" mc:Ignorable="w14 w15 w16se wp14">
+<w:document xmlns:wpc="http://schemas.microsoft.com/office/word/2010/wordprocessingCanvas" xmlns:cx="http://schemas.microsoft.com/office/drawing/2014/chartex" xmlns:cx1="http://schemas.microsoft.com/office/drawing/2015/9/8/chartex" xmlns:cx2="http://schemas.microsoft.com/office/drawing/2015/10/21/chartex" xmlns:cx3="http://schemas.microsoft.com/office/drawing/2016/5/9/chartex" xmlns:cx4="http://schemas.microsoft.com/office/drawing/2016/5/10/chartex" xmlns:cx5="http://schemas.microsoft.com/office/drawing/2016/5/11/chartex" xmlns:cx6="http://schemas.microsoft.com/office/drawing/2016/5/12/chartex" xmlns:cx7="http://schemas.microsoft.com/office/drawing/2016/5/13/chartex" xmlns:cx8="http://schemas.microsoft.com/office/drawing/2016/5/14/chartex" xmlns:mc="http://schemas.openxmlformats.org/markup-compatibility/2006" xmlns:aink="http://schemas.microsoft.com/office/drawing/2016/ink" xmlns:am3d="http://schemas.microsoft.com/office/drawing/2017/model3d" xmlns:o="urn:schemas-microsoft-com:office:office" xmlns:r="http://schemas.openxmlformats.org/officeDocument/2006/relationships" xmlns:m="http://schemas.openxmlformats.org/officeDocument/2006/math" xmlns:v="urn:schemas-microsoft-com:vml" xmlns:wp14="http://schemas.microsoft.com/office/word/2010/wordprocessingDrawing" xmlns:wp="http://schemas.openxmlformats.org/drawingml/2006/wordprocessingDrawing" xmlns:w10="urn:schemas-microsoft-com:office:word" xmlns:w="http://schemas.openxmlformats.org/wordprocessingml/2006/main" xmlns:w14="http://schemas.microsoft.com/office/word/2010/wordml" xmlns:w15="http://schemas.microsoft.com/office/word/2012/wordml" xmlns:w16cex="http://schemas.microsoft.com/office/word/2018/wordml/cex" xmlns:w16cid="http://schemas.microsoft.com/office/word/2016/wordml/cid" xmlns:w16="http://schemas.microsoft.com/office/word/2018/wordml" xmlns:w16se="http://schemas.microsoft.com/office/word/2015/wordml/symex" xmlns:wpg="http://schemas.microsoft.com/office/word/2010/wordprocessingGroup" xmlns:wpi="http://schemas.microsoft.com/office/word/2010/wordprocessingInk" xmlns:wne="http://schemas.microsoft.com/office/word/2006/wordml" xmlns:wps="http://schemas.microsoft.com/office/word/2010/wordprocessingShape" mc:Ignorable="w14 w15 w16se w16cid w16 w16cex wp14">
   <w:body>
     <w:p>
       <w:pPr>
@@ -555,68 +555,54 @@
     </w:p>
     <w:p>
       <w:pPr>
-        <w:widowControl/>
-        <w:adjustRightInd/>
-        <w:spacing w:before="100" w:beforeAutospacing="1" w:after="100" w:afterAutospacing="1" w:line="240" w:lineRule="auto"/>
-        <w:ind w:firstLine="0"/>
-        <w:jc w:val="left"/>
-        <w:textAlignment w:val="auto"/>
-        <w:rPr>
-          <w:szCs w:val="24"/>
-        </w:rPr>
-      </w:pPr>
-      <w:r>
-        <w:rPr>
-          <w:szCs w:val="24"/>
+        <w:rPr>
+          <w:lang w:eastAsia="ar-SA"/>
+        </w:rPr>
+      </w:pPr>
+      <w:r>
+        <w:rPr>
+          <w:lang w:eastAsia="ar-SA"/>
         </w:rPr>
         <w:t xml:space="preserve">Uber </w:t>
       </w:r>
       <w:proofErr w:type="spellStart"/>
       <w:r>
         <w:rPr>
-          <w:szCs w:val="24"/>
+          <w:lang w:eastAsia="ar-SA"/>
         </w:rPr>
         <w:t>Eats</w:t>
       </w:r>
       <w:proofErr w:type="spellEnd"/>
       <w:r>
         <w:rPr>
-          <w:szCs w:val="24"/>
+          <w:lang w:eastAsia="ar-SA"/>
         </w:rPr>
         <w:t xml:space="preserve"> to system stworzony do odnajdywania punktów żywieniowych w okolicy wskazanego adresu, działa on pod adresem </w:t>
       </w:r>
       <w:hyperlink r:id="rId6" w:tgtFrame="_blank" w:history="1">
         <w:r>
           <w:rPr>
-            <w:color w:val="0000FF"/>
-            <w:szCs w:val="24"/>
-            <w:u w:val="single"/>
+            <w:lang w:eastAsia="ar-SA"/>
           </w:rPr>
           <w:t>www.ubereats.com</w:t>
         </w:r>
       </w:hyperlink>
       <w:r>
         <w:rPr>
-          <w:szCs w:val="24"/>
+          <w:lang w:eastAsia="ar-SA"/>
         </w:rPr>
         <w:t xml:space="preserve"> . Po przekazaniu adresu system analizuje lokalizacje i proponuje nam wszystkie dostępne okoliczne restauracje oraz przy końcu listy te dalsze.</w:t>
       </w:r>
     </w:p>
     <w:p>
       <w:pPr>
-        <w:widowControl/>
-        <w:adjustRightInd/>
-        <w:spacing w:before="100" w:beforeAutospacing="1" w:after="100" w:afterAutospacing="1" w:line="240" w:lineRule="auto"/>
-        <w:ind w:firstLine="0"/>
-        <w:jc w:val="left"/>
-        <w:textAlignment w:val="auto"/>
-        <w:rPr>
-          <w:szCs w:val="24"/>
-        </w:rPr>
-      </w:pPr>
-      <w:r>
-        <w:rPr>
-          <w:noProof/>
+        <w:rPr>
+          <w:lang w:eastAsia="ar-SA"/>
+        </w:rPr>
+      </w:pPr>
+      <w:r>
+        <w:rPr>
+          <w:lang w:eastAsia="ar-SA"/>
         </w:rPr>
         <w:drawing>
           <wp:anchor distT="0" distB="0" distL="114300" distR="114300" simplePos="0" relativeHeight="251658240" behindDoc="0" locked="0" layoutInCell="1" allowOverlap="1" wp14:anchorId="10EB7CFD" wp14:editId="700D211D">
@@ -683,7 +669,7 @@
       </w:r>
       <w:r>
         <w:rPr>
-          <w:szCs w:val="24"/>
+          <w:lang w:eastAsia="ar-SA"/>
         </w:rPr>
         <w:t>Ponadto zostały zaimplementowane w niej zaawansowane filtry, dzięki którym możemy precyzyjnie wskazać jakiego miejsca lub dania poszukujemy. Poza okolicznymi restauracjami wyszukiwać możemy między innymi piekarnie, z których możemy zamówić oferowane tam produkty nawet spożywcze, jeśli takowe oferuję. Aplikacja ma bardzo prosty i przejrzysty interfejs, który poprawnie skaluje się na wszystkich urządzeniach. Witryna jest czytelna, ale i nowoczesna, a oko umilają liczne animacje i płynne przejścia między komponentami.</w:t>
       </w:r>
@@ -694,6 +680,32 @@
           <w:lang w:eastAsia="ar-SA"/>
         </w:rPr>
       </w:pPr>
+    </w:p>
+    <w:p>
+      <w:pPr>
+        <w:rPr>
+          <w:lang w:eastAsia="ar-SA"/>
+        </w:rPr>
+      </w:pPr>
+      <w:r>
+        <w:rPr>
+          <w:lang w:eastAsia="ar-SA"/>
+        </w:rPr>
+        <w:t>Do zalet aplikacji zaliczyć możemy również dużą bazę punktów, które tylko dowodzą jej popularności, dzięki czemu oferta jest bardzo bogata. Jako kolejną zaletę aplikacji zauważyć trzeba integracje z popularną usługą Uber, dzięki czemu łatwo i szybko otrzymamy złożone zamówienie.</w:t>
+      </w:r>
+    </w:p>
+    <w:p>
+      <w:pPr>
+        <w:rPr>
+          <w:lang w:eastAsia="ar-SA"/>
+        </w:rPr>
+      </w:pPr>
+      <w:r>
+        <w:rPr>
+          <w:lang w:eastAsia="ar-SA"/>
+        </w:rPr>
+        <w:t>Do wad aplikacji należy ograniczona liczba produktów spożywczych jedynie do piekarni w ofercie, co sprawia, że w większości zamówić można jedynie gotowe potrawy, a nie produkty do ich stworzenia. Niestety do złożenia zamówienia wymagane jest autoryzowane konto w serwisie a skomplikowany proces jego utworzenia i potwierdzenia wydłuża znacząco całą aktywność dla głodnych klientów.</w:t>
+      </w:r>
     </w:p>
     <w:p>
       <w:pPr>
@@ -707,52 +719,13 @@
           <w:szCs w:val="24"/>
         </w:rPr>
       </w:pPr>
-      <w:r>
-        <w:rPr>
-          <w:szCs w:val="24"/>
-        </w:rPr>
-        <w:t>Do zalet aplikacji zaliczyć możemy również dużą bazę punktów, które tylko dowodzą jej popularności, dzięki czemu oferta jest bardzo bogata. Jako kolejną zaletę aplikacji zauważyć trzeba integracje z popularną usługą Uber, dzięki czemu łatwo i szybko otrzymamy złożone zamówienie.</w:t>
-      </w:r>
     </w:p>
     <w:p>
       <w:pPr>
-        <w:widowControl/>
-        <w:adjustRightInd/>
-        <w:spacing w:before="100" w:beforeAutospacing="1" w:after="100" w:afterAutospacing="1" w:line="240" w:lineRule="auto"/>
-        <w:ind w:firstLine="0"/>
-        <w:jc w:val="left"/>
-        <w:textAlignment w:val="auto"/>
-        <w:rPr>
-          <w:szCs w:val="24"/>
-        </w:rPr>
-      </w:pPr>
-      <w:r>
-        <w:rPr>
-          <w:szCs w:val="24"/>
-        </w:rPr>
-        <w:t>Do wad aplikacji należy ograniczona liczba produktów spożywczych jedynie do piekarni w ofercie, co sprawia, że w większości zamówić można jedynie gotowe potrawy, a nie produkty do ich stworzenia. Niestety do złożenia zamówienia wymagane jest autoryzowane konto w serwisie a skomplikowany proces jego utworzenia i potwierdzenia wydłuża znacząco całą aktywność dla głodnych klientów.</w:t>
-      </w:r>
-    </w:p>
-    <w:p>
-      <w:pPr>
-        <w:widowControl/>
-        <w:adjustRightInd/>
-        <w:spacing w:before="100" w:beforeAutospacing="1" w:after="100" w:afterAutospacing="1" w:line="240" w:lineRule="auto"/>
-        <w:ind w:firstLine="0"/>
-        <w:jc w:val="left"/>
-        <w:textAlignment w:val="auto"/>
-        <w:rPr>
-          <w:szCs w:val="24"/>
-        </w:rPr>
-      </w:pPr>
-    </w:p>
-    <w:p>
-      <w:pPr>
         <w:pStyle w:val="Nagwek2"/>
       </w:pPr>
       <w:proofErr w:type="spellStart"/>
       <w:r>
-        <w:lastRenderedPageBreak/>
         <w:t>Glovo</w:t>
       </w:r>
       <w:proofErr w:type="spellEnd"/>
@@ -1197,6 +1170,12 @@
                 <w:lang w:eastAsia="ar-SA"/>
               </w:rPr>
             </w:pPr>
+            <w:r>
+              <w:rPr>
+                <w:lang w:eastAsia="ar-SA"/>
+              </w:rPr>
+              <w:t>X</w:t>
+            </w:r>
           </w:p>
         </w:tc>
         <w:tc>
@@ -1266,6 +1245,12 @@
                 <w:lang w:eastAsia="ar-SA"/>
               </w:rPr>
             </w:pPr>
+            <w:r>
+              <w:rPr>
+                <w:lang w:eastAsia="ar-SA"/>
+              </w:rPr>
+              <w:t>X</w:t>
+            </w:r>
           </w:p>
         </w:tc>
         <w:tc>
@@ -1335,6 +1320,12 @@
                 <w:lang w:eastAsia="ar-SA"/>
               </w:rPr>
             </w:pPr>
+            <w:r>
+              <w:rPr>
+                <w:lang w:eastAsia="ar-SA"/>
+              </w:rPr>
+              <w:t>X</w:t>
+            </w:r>
           </w:p>
         </w:tc>
         <w:tc>
@@ -1404,6 +1395,12 @@
                 <w:lang w:eastAsia="ar-SA"/>
               </w:rPr>
             </w:pPr>
+            <w:r>
+              <w:rPr>
+                <w:lang w:eastAsia="ar-SA"/>
+              </w:rPr>
+              <w:t>X</w:t>
+            </w:r>
           </w:p>
         </w:tc>
         <w:tc>
@@ -1473,6 +1470,12 @@
                 <w:lang w:eastAsia="ar-SA"/>
               </w:rPr>
             </w:pPr>
+            <w:r>
+              <w:rPr>
+                <w:lang w:eastAsia="ar-SA"/>
+              </w:rPr>
+              <w:t>X</w:t>
+            </w:r>
           </w:p>
         </w:tc>
         <w:tc>
@@ -1544,6 +1547,12 @@
                 <w:lang w:eastAsia="ar-SA"/>
               </w:rPr>
             </w:pPr>
+            <w:r>
+              <w:rPr>
+                <w:lang w:eastAsia="ar-SA"/>
+              </w:rPr>
+              <w:t>X</w:t>
+            </w:r>
           </w:p>
         </w:tc>
         <w:tc>
@@ -1564,8 +1573,6 @@
               </w:rPr>
               <w:t>X</w:t>
             </w:r>
-            <w:bookmarkStart w:id="3" w:name="_GoBack"/>
-            <w:bookmarkEnd w:id="3"/>
           </w:p>
         </w:tc>
         <w:tc>
@@ -1602,7 +1609,7 @@
 </file>
 
 <file path=word/numbering.xml><?xml version="1.0" encoding="utf-8"?>
-<w:numbering xmlns:wpc="http://schemas.microsoft.com/office/word/2010/wordprocessingCanvas" xmlns:cx="http://schemas.microsoft.com/office/drawing/2014/chartex" xmlns:cx1="http://schemas.microsoft.com/office/drawing/2015/9/8/chartex" xmlns:mc="http://schemas.openxmlformats.org/markup-compatibility/2006" xmlns:o="urn:schemas-microsoft-com:office:office" xmlns:r="http://schemas.openxmlformats.org/officeDocument/2006/relationships" xmlns:m="http://schemas.openxmlformats.org/officeDocument/2006/math" xmlns:v="urn:schemas-microsoft-com:vml" xmlns:wp14="http://schemas.microsoft.com/office/word/2010/wordprocessingDrawing" xmlns:wp="http://schemas.openxmlformats.org/drawingml/2006/wordprocessingDrawing" xmlns:w10="urn:schemas-microsoft-com:office:word" xmlns:w="http://schemas.openxmlformats.org/wordprocessingml/2006/main" xmlns:w14="http://schemas.microsoft.com/office/word/2010/wordml" xmlns:w15="http://schemas.microsoft.com/office/word/2012/wordml" xmlns:w16se="http://schemas.microsoft.com/office/word/2015/wordml/symex" xmlns:wpg="http://schemas.microsoft.com/office/word/2010/wordprocessingGroup" xmlns:wpi="http://schemas.microsoft.com/office/word/2010/wordprocessingInk" xmlns:wne="http://schemas.microsoft.com/office/word/2006/wordml" xmlns:wps="http://schemas.microsoft.com/office/word/2010/wordprocessingShape" mc:Ignorable="w14 w15 w16se wp14">
+<w:numbering xmlns:wpc="http://schemas.microsoft.com/office/word/2010/wordprocessingCanvas" xmlns:cx="http://schemas.microsoft.com/office/drawing/2014/chartex" xmlns:cx1="http://schemas.microsoft.com/office/drawing/2015/9/8/chartex" xmlns:cx2="http://schemas.microsoft.com/office/drawing/2015/10/21/chartex" xmlns:cx3="http://schemas.microsoft.com/office/drawing/2016/5/9/chartex" xmlns:cx4="http://schemas.microsoft.com/office/drawing/2016/5/10/chartex" xmlns:cx5="http://schemas.microsoft.com/office/drawing/2016/5/11/chartex" xmlns:cx6="http://schemas.microsoft.com/office/drawing/2016/5/12/chartex" xmlns:cx7="http://schemas.microsoft.com/office/drawing/2016/5/13/chartex" xmlns:cx8="http://schemas.microsoft.com/office/drawing/2016/5/14/chartex" xmlns:mc="http://schemas.openxmlformats.org/markup-compatibility/2006" xmlns:aink="http://schemas.microsoft.com/office/drawing/2016/ink" xmlns:am3d="http://schemas.microsoft.com/office/drawing/2017/model3d" xmlns:o="urn:schemas-microsoft-com:office:office" xmlns:r="http://schemas.openxmlformats.org/officeDocument/2006/relationships" xmlns:m="http://schemas.openxmlformats.org/officeDocument/2006/math" xmlns:v="urn:schemas-microsoft-com:vml" xmlns:wp14="http://schemas.microsoft.com/office/word/2010/wordprocessingDrawing" xmlns:wp="http://schemas.openxmlformats.org/drawingml/2006/wordprocessingDrawing" xmlns:w10="urn:schemas-microsoft-com:office:word" xmlns:w="http://schemas.openxmlformats.org/wordprocessingml/2006/main" xmlns:w14="http://schemas.microsoft.com/office/word/2010/wordml" xmlns:w15="http://schemas.microsoft.com/office/word/2012/wordml" xmlns:w16cex="http://schemas.microsoft.com/office/word/2018/wordml/cex" xmlns:w16cid="http://schemas.microsoft.com/office/word/2016/wordml/cid" xmlns:w16="http://schemas.microsoft.com/office/word/2018/wordml" xmlns:w16se="http://schemas.microsoft.com/office/word/2015/wordml/symex" xmlns:wpg="http://schemas.microsoft.com/office/word/2010/wordprocessingGroup" xmlns:wpi="http://schemas.microsoft.com/office/word/2010/wordprocessingInk" xmlns:wne="http://schemas.microsoft.com/office/word/2006/wordml" xmlns:wps="http://schemas.microsoft.com/office/word/2010/wordprocessingShape" mc:Ignorable="w14 w15 w16se w16cid w16 w16cex wp14">
   <w:abstractNum w:abstractNumId="0" w15:restartNumberingAfterBreak="0">
     <w:nsid w:val="0F2B14C4"/>
     <w:multiLevelType w:val="hybridMultilevel"/>
@@ -2033,7 +2040,7 @@
 </file>
 
 <file path=word/styles.xml><?xml version="1.0" encoding="utf-8"?>
-<w:styles xmlns:mc="http://schemas.openxmlformats.org/markup-compatibility/2006" xmlns:r="http://schemas.openxmlformats.org/officeDocument/2006/relationships" xmlns:w="http://schemas.openxmlformats.org/wordprocessingml/2006/main" xmlns:w14="http://schemas.microsoft.com/office/word/2010/wordml" xmlns:w15="http://schemas.microsoft.com/office/word/2012/wordml" xmlns:w16se="http://schemas.microsoft.com/office/word/2015/wordml/symex" mc:Ignorable="w14 w15 w16se">
+<w:styles xmlns:mc="http://schemas.openxmlformats.org/markup-compatibility/2006" xmlns:r="http://schemas.openxmlformats.org/officeDocument/2006/relationships" xmlns:w="http://schemas.openxmlformats.org/wordprocessingml/2006/main" xmlns:w14="http://schemas.microsoft.com/office/word/2010/wordml" xmlns:w15="http://schemas.microsoft.com/office/word/2012/wordml" xmlns:w16cex="http://schemas.microsoft.com/office/word/2018/wordml/cex" xmlns:w16cid="http://schemas.microsoft.com/office/word/2016/wordml/cid" xmlns:w16="http://schemas.microsoft.com/office/word/2018/wordml" xmlns:w16se="http://schemas.microsoft.com/office/word/2015/wordml/symex" mc:Ignorable="w14 w15 w16se w16cid w16 w16cex">
   <w:docDefaults>
     <w:rPrDefault>
       <w:rPr>
@@ -2049,7 +2056,7 @@
       </w:pPr>
     </w:pPrDefault>
   </w:docDefaults>
-  <w:latentStyles w:defLockedState="0" w:defUIPriority="99" w:defSemiHidden="0" w:defUnhideWhenUsed="0" w:defQFormat="0" w:count="371">
+  <w:latentStyles w:defLockedState="0" w:defUIPriority="99" w:defSemiHidden="0" w:defUnhideWhenUsed="0" w:defQFormat="0" w:count="376">
     <w:lsdException w:name="Normal" w:uiPriority="0" w:qFormat="1"/>
     <w:lsdException w:name="heading 1" w:uiPriority="9" w:qFormat="1"/>
     <w:lsdException w:name="heading 2" w:semiHidden="1" w:uiPriority="0" w:unhideWhenUsed="1" w:qFormat="1"/>
@@ -2155,7 +2162,6 @@
     <w:lsdException w:name="HTML Sample" w:semiHidden="1" w:unhideWhenUsed="1"/>
     <w:lsdException w:name="HTML Typewriter" w:semiHidden="1" w:unhideWhenUsed="1"/>
     <w:lsdException w:name="HTML Variable" w:semiHidden="1" w:unhideWhenUsed="1"/>
-    <w:lsdException w:name="Normal Table" w:semiHidden="1" w:unhideWhenUsed="1"/>
     <w:lsdException w:name="annotation subject" w:semiHidden="1" w:unhideWhenUsed="1"/>
     <w:lsdException w:name="No List" w:semiHidden="1" w:unhideWhenUsed="1"/>
     <w:lsdException w:name="Outline List 1" w:semiHidden="1" w:unhideWhenUsed="1"/>
@@ -2198,11 +2204,8 @@
     <w:lsdException w:name="Table Contemporary" w:semiHidden="1" w:unhideWhenUsed="1"/>
     <w:lsdException w:name="Table Elegant" w:semiHidden="1" w:unhideWhenUsed="1"/>
     <w:lsdException w:name="Table Professional" w:semiHidden="1" w:unhideWhenUsed="1"/>
-    <w:lsdException w:name="Table Subtle 1" w:semiHidden="1" w:unhideWhenUsed="1"/>
     <w:lsdException w:name="Table Subtle 2" w:semiHidden="1" w:unhideWhenUsed="1"/>
     <w:lsdException w:name="Table Web 1" w:semiHidden="1" w:unhideWhenUsed="1"/>
-    <w:lsdException w:name="Table Web 2" w:semiHidden="1" w:unhideWhenUsed="1"/>
-    <w:lsdException w:name="Table Web 3" w:semiHidden="1" w:unhideWhenUsed="1"/>
     <w:lsdException w:name="Balloon Text" w:semiHidden="1" w:unhideWhenUsed="1"/>
     <w:lsdException w:name="Table Grid" w:uiPriority="59"/>
     <w:lsdException w:name="Table Theme" w:semiHidden="1" w:unhideWhenUsed="1"/>
@@ -2421,6 +2424,11 @@
     <w:lsdException w:name="List Table 5 Dark Accent 6" w:uiPriority="50"/>
     <w:lsdException w:name="List Table 6 Colorful Accent 6" w:uiPriority="51"/>
     <w:lsdException w:name="List Table 7 Colorful Accent 6" w:uiPriority="52"/>
+    <w:lsdException w:name="Mention" w:semiHidden="1" w:unhideWhenUsed="1"/>
+    <w:lsdException w:name="Smart Hyperlink" w:semiHidden="1" w:unhideWhenUsed="1"/>
+    <w:lsdException w:name="Hashtag" w:semiHidden="1" w:unhideWhenUsed="1"/>
+    <w:lsdException w:name="Unresolved Mention" w:semiHidden="1" w:unhideWhenUsed="1"/>
+    <w:lsdException w:name="Smart Link" w:semiHidden="1" w:unhideWhenUsed="1"/>
   </w:latentStyles>
   <w:style w:type="paragraph" w:default="1" w:styleId="Normalny">
     <w:name w:val="Normal"/>
@@ -2937,8 +2945,8 @@
       <w:lang w:eastAsia="en-US"/>
     </w:rPr>
   </w:style>
-  <w:style w:type="character" w:customStyle="1" w:styleId="UnresolvedMention">
-    <w:name w:val="Unresolved Mention"/>
+  <w:style w:type="character" w:customStyle="1" w:styleId="Nierozpoznanawzmianka1">
+    <w:name w:val="Nierozpoznana wzmianka1"/>
     <w:basedOn w:val="Domylnaczcionkaakapitu"/>
     <w:uiPriority w:val="99"/>
     <w:semiHidden/>

</xml_diff>